<commit_message>
Đồ án 3 5/7/2022
</commit_message>
<xml_diff>
--- a/public/word-template/user.docx
+++ b/public/word-template/user.docx
@@ -58,7 +58,6 @@
                 <w:szCs w:val="28"/>
               </w:rPr>
             </w:pPr>
-            <w:bookmarkStart w:id="0" w:name="_GoBack"/>
             <w:r>
               <w:rPr>
                 <w:b/>
@@ -203,7 +202,17 @@
                 <w:sz w:val="28"/>
                 <w:szCs w:val="28"/>
               </w:rPr>
-              <w:t>Chuyên ngành:</w:t>
+              <w:t>Đối tượng</w:t>
+            </w:r>
+            <w:bookmarkStart w:id="0" w:name="_GoBack"/>
+            <w:bookmarkEnd w:id="0"/>
+            <w:r>
+              <w:rPr>
+                <w:b/>
+                <w:sz w:val="28"/>
+                <w:szCs w:val="28"/>
+              </w:rPr>
+              <w:t>:</w:t>
             </w:r>
           </w:p>
         </w:tc>
@@ -230,7 +239,52 @@
           </w:p>
         </w:tc>
       </w:tr>
-      <w:bookmarkEnd w:id="0"/>
+      <w:tr>
+        <w:tc>
+          <w:tcPr>
+            <w:tcW w:w="2065" w:type="dxa"/>
+          </w:tcPr>
+          <w:p>
+            <w:pPr>
+              <w:rPr>
+                <w:b/>
+                <w:sz w:val="28"/>
+                <w:szCs w:val="28"/>
+              </w:rPr>
+            </w:pPr>
+            <w:r>
+              <w:rPr>
+                <w:b/>
+                <w:sz w:val="28"/>
+                <w:szCs w:val="28"/>
+              </w:rPr>
+              <w:t>Ngày hết hạn</w:t>
+            </w:r>
+          </w:p>
+        </w:tc>
+        <w:tc>
+          <w:tcPr>
+            <w:tcW w:w="7285" w:type="dxa"/>
+          </w:tcPr>
+          <w:p>
+            <w:pPr>
+              <w:rPr>
+                <w:b/>
+                <w:sz w:val="28"/>
+                <w:szCs w:val="28"/>
+              </w:rPr>
+            </w:pPr>
+            <w:r>
+              <w:rPr>
+                <w:b/>
+                <w:sz w:val="28"/>
+                <w:szCs w:val="28"/>
+              </w:rPr>
+              <w:t>${expiredDate}</w:t>
+            </w:r>
+          </w:p>
+        </w:tc>
+      </w:tr>
     </w:tbl>
     <w:p>
       <w:pPr>

</xml_diff>